<commit_message>
cau 3 git pull va git fetch
</commit_message>
<xml_diff>
--- a/BT Git 2.docx
+++ b/BT Git 2.docx
@@ -1729,10 +1729,6 @@
     <w:p>
       <w:pPr>
         <w:pStyle w:val="ListParagraph"/>
-        <w:numPr>
-          <w:ilvl w:val="0"/>
-          <w:numId w:val="1"/>
-        </w:numPr>
         <w:rPr>
           <w:rFonts w:ascii="Times New Roman" w:hAnsi="Times New Roman" w:cs="Times New Roman"/>
           <w:sz w:val="28"/>
@@ -1817,6 +1813,447 @@
         <w:t>fetch</w:t>
       </w:r>
       <w:proofErr w:type="gramEnd"/>
+    </w:p>
+    <w:p>
+      <w:pPr>
+        <w:pStyle w:val="ListParagraph"/>
+        <w:numPr>
+          <w:ilvl w:val="0"/>
+          <w:numId w:val="3"/>
+        </w:numPr>
+        <w:rPr>
+          <w:rFonts w:ascii="Times New Roman" w:hAnsi="Times New Roman" w:cs="Times New Roman"/>
+          <w:sz w:val="28"/>
+          <w:szCs w:val="28"/>
+        </w:rPr>
+      </w:pPr>
+      <w:r>
+        <w:rPr>
+          <w:rFonts w:ascii="Times New Roman" w:hAnsi="Times New Roman" w:cs="Times New Roman"/>
+          <w:sz w:val="28"/>
+          <w:szCs w:val="28"/>
+        </w:rPr>
+        <w:t xml:space="preserve">Git fetch </w:t>
+      </w:r>
+      <w:proofErr w:type="spellStart"/>
+      <w:r>
+        <w:rPr>
+          <w:rFonts w:ascii="Times New Roman" w:hAnsi="Times New Roman" w:cs="Times New Roman"/>
+          <w:sz w:val="28"/>
+          <w:szCs w:val="28"/>
+        </w:rPr>
+        <w:t>dùng</w:t>
+      </w:r>
+      <w:proofErr w:type="spellEnd"/>
+      <w:r>
+        <w:rPr>
+          <w:rFonts w:ascii="Times New Roman" w:hAnsi="Times New Roman" w:cs="Times New Roman"/>
+          <w:sz w:val="28"/>
+          <w:szCs w:val="28"/>
+        </w:rPr>
+        <w:t xml:space="preserve"> </w:t>
+      </w:r>
+      <w:proofErr w:type="spellStart"/>
+      <w:r>
+        <w:rPr>
+          <w:rFonts w:ascii="Times New Roman" w:hAnsi="Times New Roman" w:cs="Times New Roman"/>
+          <w:sz w:val="28"/>
+          <w:szCs w:val="28"/>
+        </w:rPr>
+        <w:t>để</w:t>
+      </w:r>
+      <w:proofErr w:type="spellEnd"/>
+      <w:r>
+        <w:rPr>
+          <w:rFonts w:ascii="Times New Roman" w:hAnsi="Times New Roman" w:cs="Times New Roman"/>
+          <w:sz w:val="28"/>
+          <w:szCs w:val="28"/>
+        </w:rPr>
+        <w:t xml:space="preserve"> </w:t>
+      </w:r>
+      <w:proofErr w:type="spellStart"/>
+      <w:r>
+        <w:rPr>
+          <w:rFonts w:ascii="Times New Roman" w:hAnsi="Times New Roman" w:cs="Times New Roman"/>
+          <w:sz w:val="28"/>
+          <w:szCs w:val="28"/>
+        </w:rPr>
+        <w:t>lấy</w:t>
+      </w:r>
+      <w:proofErr w:type="spellEnd"/>
+      <w:r>
+        <w:rPr>
+          <w:rFonts w:ascii="Times New Roman" w:hAnsi="Times New Roman" w:cs="Times New Roman"/>
+          <w:sz w:val="28"/>
+          <w:szCs w:val="28"/>
+        </w:rPr>
+        <w:t xml:space="preserve"> </w:t>
+      </w:r>
+      <w:proofErr w:type="spellStart"/>
+      <w:r>
+        <w:rPr>
+          <w:rFonts w:ascii="Times New Roman" w:hAnsi="Times New Roman" w:cs="Times New Roman"/>
+          <w:sz w:val="28"/>
+          <w:szCs w:val="28"/>
+        </w:rPr>
+        <w:t>thông</w:t>
+      </w:r>
+      <w:proofErr w:type="spellEnd"/>
+      <w:r>
+        <w:rPr>
+          <w:rFonts w:ascii="Times New Roman" w:hAnsi="Times New Roman" w:cs="Times New Roman"/>
+          <w:sz w:val="28"/>
+          <w:szCs w:val="28"/>
+        </w:rPr>
+        <w:t xml:space="preserve"> tin </w:t>
+      </w:r>
+      <w:proofErr w:type="spellStart"/>
+      <w:r>
+        <w:rPr>
+          <w:rFonts w:ascii="Times New Roman" w:hAnsi="Times New Roman" w:cs="Times New Roman"/>
+          <w:sz w:val="28"/>
+          <w:szCs w:val="28"/>
+        </w:rPr>
+        <w:t>mà</w:t>
+      </w:r>
+      <w:proofErr w:type="spellEnd"/>
+      <w:r>
+        <w:rPr>
+          <w:rFonts w:ascii="Times New Roman" w:hAnsi="Times New Roman" w:cs="Times New Roman"/>
+          <w:sz w:val="28"/>
+          <w:szCs w:val="28"/>
+        </w:rPr>
+        <w:t xml:space="preserve"> </w:t>
+      </w:r>
+      <w:proofErr w:type="spellStart"/>
+      <w:r>
+        <w:rPr>
+          <w:rFonts w:ascii="Times New Roman" w:hAnsi="Times New Roman" w:cs="Times New Roman"/>
+          <w:sz w:val="28"/>
+          <w:szCs w:val="28"/>
+        </w:rPr>
+        <w:t>không</w:t>
+      </w:r>
+      <w:proofErr w:type="spellEnd"/>
+      <w:r>
+        <w:rPr>
+          <w:rFonts w:ascii="Times New Roman" w:hAnsi="Times New Roman" w:cs="Times New Roman"/>
+          <w:sz w:val="28"/>
+          <w:szCs w:val="28"/>
+        </w:rPr>
+        <w:t xml:space="preserve"> </w:t>
+      </w:r>
+      <w:proofErr w:type="spellStart"/>
+      <w:r>
+        <w:rPr>
+          <w:rFonts w:ascii="Times New Roman" w:hAnsi="Times New Roman" w:cs="Times New Roman"/>
+          <w:sz w:val="28"/>
+          <w:szCs w:val="28"/>
+        </w:rPr>
+        <w:t>cập</w:t>
+      </w:r>
+      <w:proofErr w:type="spellEnd"/>
+      <w:r>
+        <w:rPr>
+          <w:rFonts w:ascii="Times New Roman" w:hAnsi="Times New Roman" w:cs="Times New Roman"/>
+          <w:sz w:val="28"/>
+          <w:szCs w:val="28"/>
+        </w:rPr>
+        <w:t xml:space="preserve"> </w:t>
+      </w:r>
+      <w:proofErr w:type="spellStart"/>
+      <w:r>
+        <w:rPr>
+          <w:rFonts w:ascii="Times New Roman" w:hAnsi="Times New Roman" w:cs="Times New Roman"/>
+          <w:sz w:val="28"/>
+          <w:szCs w:val="28"/>
+        </w:rPr>
+        <w:t>nhật</w:t>
+      </w:r>
+      <w:proofErr w:type="spellEnd"/>
+      <w:r>
+        <w:rPr>
+          <w:rFonts w:ascii="Times New Roman" w:hAnsi="Times New Roman" w:cs="Times New Roman"/>
+          <w:sz w:val="28"/>
+          <w:szCs w:val="28"/>
+        </w:rPr>
+        <w:t xml:space="preserve"> </w:t>
+      </w:r>
+      <w:proofErr w:type="spellStart"/>
+      <w:r>
+        <w:rPr>
+          <w:rFonts w:ascii="Times New Roman" w:hAnsi="Times New Roman" w:cs="Times New Roman"/>
+          <w:sz w:val="28"/>
+          <w:szCs w:val="28"/>
+        </w:rPr>
+        <w:t>dữ</w:t>
+      </w:r>
+      <w:proofErr w:type="spellEnd"/>
+      <w:r>
+        <w:rPr>
+          <w:rFonts w:ascii="Times New Roman" w:hAnsi="Times New Roman" w:cs="Times New Roman"/>
+          <w:sz w:val="28"/>
+          <w:szCs w:val="28"/>
+        </w:rPr>
+        <w:t xml:space="preserve"> </w:t>
+      </w:r>
+      <w:proofErr w:type="spellStart"/>
+      <w:r>
+        <w:rPr>
+          <w:rFonts w:ascii="Times New Roman" w:hAnsi="Times New Roman" w:cs="Times New Roman"/>
+          <w:sz w:val="28"/>
+          <w:szCs w:val="28"/>
+        </w:rPr>
+        <w:t>liệu</w:t>
+      </w:r>
+      <w:proofErr w:type="spellEnd"/>
+    </w:p>
+    <w:p>
+      <w:pPr>
+        <w:pStyle w:val="ListParagraph"/>
+        <w:rPr>
+          <w:rFonts w:ascii="Times New Roman" w:hAnsi="Times New Roman" w:cs="Times New Roman"/>
+          <w:sz w:val="28"/>
+          <w:szCs w:val="28"/>
+        </w:rPr>
+      </w:pPr>
+      <w:r>
+        <w:rPr>
+          <w:rFonts w:ascii="Times New Roman" w:hAnsi="Times New Roman" w:cs="Times New Roman"/>
+          <w:sz w:val="28"/>
+          <w:szCs w:val="28"/>
+        </w:rPr>
+        <w:drawing>
+          <wp:inline distT="0" distB="0" distL="0" distR="0" wp14:anchorId="11294F15" wp14:editId="730E7ABA">
+            <wp:extent cx="4191585" cy="2019582"/>
+            <wp:effectExtent l="0" t="0" r="0" b="0"/>
+            <wp:docPr id="847006446" name="Picture 1" descr="A computer screen with text and numbers&#10;&#10;Description automatically generated"/>
+            <wp:cNvGraphicFramePr>
+              <a:graphicFrameLocks xmlns:a="http://schemas.openxmlformats.org/drawingml/2006/main" noChangeAspect="1"/>
+            </wp:cNvGraphicFramePr>
+            <a:graphic xmlns:a="http://schemas.openxmlformats.org/drawingml/2006/main">
+              <a:graphicData uri="http://schemas.openxmlformats.org/drawingml/2006/picture">
+                <pic:pic xmlns:pic="http://schemas.openxmlformats.org/drawingml/2006/picture">
+                  <pic:nvPicPr>
+                    <pic:cNvPr id="847006446" name="Picture 1" descr="A computer screen with text and numbers&#10;&#10;Description automatically generated"/>
+                    <pic:cNvPicPr/>
+                  </pic:nvPicPr>
+                  <pic:blipFill>
+                    <a:blip r:embed="rId12"/>
+                    <a:stretch>
+                      <a:fillRect/>
+                    </a:stretch>
+                  </pic:blipFill>
+                  <pic:spPr>
+                    <a:xfrm>
+                      <a:off x="0" y="0"/>
+                      <a:ext cx="4191585" cy="2019582"/>
+                    </a:xfrm>
+                    <a:prstGeom prst="rect">
+                      <a:avLst/>
+                    </a:prstGeom>
+                  </pic:spPr>
+                </pic:pic>
+              </a:graphicData>
+            </a:graphic>
+          </wp:inline>
+        </w:drawing>
+      </w:r>
+    </w:p>
+    <w:p>
+      <w:pPr>
+        <w:pStyle w:val="ListParagraph"/>
+        <w:numPr>
+          <w:ilvl w:val="0"/>
+          <w:numId w:val="3"/>
+        </w:numPr>
+        <w:rPr>
+          <w:rFonts w:ascii="Times New Roman" w:hAnsi="Times New Roman" w:cs="Times New Roman"/>
+          <w:sz w:val="28"/>
+          <w:szCs w:val="28"/>
+        </w:rPr>
+      </w:pPr>
+      <w:r>
+        <w:rPr>
+          <w:rFonts w:ascii="Times New Roman" w:hAnsi="Times New Roman" w:cs="Times New Roman"/>
+          <w:sz w:val="28"/>
+          <w:szCs w:val="28"/>
+        </w:rPr>
+        <w:drawing>
+          <wp:anchor distT="0" distB="0" distL="114300" distR="114300" simplePos="0" relativeHeight="251662336" behindDoc="0" locked="0" layoutInCell="1" allowOverlap="1" wp14:anchorId="7298ED9C" wp14:editId="75576C27">
+            <wp:simplePos x="0" y="0"/>
+            <wp:positionH relativeFrom="column">
+              <wp:posOffset>533400</wp:posOffset>
+            </wp:positionH>
+            <wp:positionV relativeFrom="paragraph">
+              <wp:posOffset>400685</wp:posOffset>
+            </wp:positionV>
+            <wp:extent cx="3781425" cy="2512695"/>
+            <wp:effectExtent l="0" t="0" r="9525" b="1905"/>
+            <wp:wrapTopAndBottom/>
+            <wp:docPr id="434037478" name="Picture 1" descr="A computer screen shot of text&#10;&#10;Description automatically generated"/>
+            <wp:cNvGraphicFramePr>
+              <a:graphicFrameLocks xmlns:a="http://schemas.openxmlformats.org/drawingml/2006/main" noChangeAspect="1"/>
+            </wp:cNvGraphicFramePr>
+            <a:graphic xmlns:a="http://schemas.openxmlformats.org/drawingml/2006/main">
+              <a:graphicData uri="http://schemas.openxmlformats.org/drawingml/2006/picture">
+                <pic:pic xmlns:pic="http://schemas.openxmlformats.org/drawingml/2006/picture">
+                  <pic:nvPicPr>
+                    <pic:cNvPr id="434037478" name="Picture 1" descr="A computer screen shot of text&#10;&#10;Description automatically generated"/>
+                    <pic:cNvPicPr/>
+                  </pic:nvPicPr>
+                  <pic:blipFill>
+                    <a:blip r:embed="rId13">
+                      <a:extLst>
+                        <a:ext uri="{28A0092B-C50C-407E-A947-70E740481C1C}">
+                          <a14:useLocalDpi xmlns:a14="http://schemas.microsoft.com/office/drawing/2010/main" val="0"/>
+                        </a:ext>
+                      </a:extLst>
+                    </a:blip>
+                    <a:stretch>
+                      <a:fillRect/>
+                    </a:stretch>
+                  </pic:blipFill>
+                  <pic:spPr>
+                    <a:xfrm>
+                      <a:off x="0" y="0"/>
+                      <a:ext cx="3781425" cy="2512695"/>
+                    </a:xfrm>
+                    <a:prstGeom prst="rect">
+                      <a:avLst/>
+                    </a:prstGeom>
+                  </pic:spPr>
+                </pic:pic>
+              </a:graphicData>
+            </a:graphic>
+            <wp14:sizeRelH relativeFrom="margin">
+              <wp14:pctWidth>0</wp14:pctWidth>
+            </wp14:sizeRelH>
+            <wp14:sizeRelV relativeFrom="margin">
+              <wp14:pctHeight>0</wp14:pctHeight>
+            </wp14:sizeRelV>
+          </wp:anchor>
+        </w:drawing>
+      </w:r>
+      <w:r>
+        <w:rPr>
+          <w:rFonts w:ascii="Times New Roman" w:hAnsi="Times New Roman" w:cs="Times New Roman"/>
+          <w:sz w:val="28"/>
+          <w:szCs w:val="28"/>
+        </w:rPr>
+        <w:t xml:space="preserve">Git pull, </w:t>
+      </w:r>
+      <w:proofErr w:type="spellStart"/>
+      <w:r>
+        <w:rPr>
+          <w:rFonts w:ascii="Times New Roman" w:hAnsi="Times New Roman" w:cs="Times New Roman"/>
+          <w:sz w:val="28"/>
+          <w:szCs w:val="28"/>
+        </w:rPr>
+        <w:t>đồng</w:t>
+      </w:r>
+      <w:proofErr w:type="spellEnd"/>
+      <w:r>
+        <w:rPr>
+          <w:rFonts w:ascii="Times New Roman" w:hAnsi="Times New Roman" w:cs="Times New Roman"/>
+          <w:sz w:val="28"/>
+          <w:szCs w:val="28"/>
+        </w:rPr>
+        <w:t xml:space="preserve"> </w:t>
+      </w:r>
+      <w:proofErr w:type="spellStart"/>
+      <w:r>
+        <w:rPr>
+          <w:rFonts w:ascii="Times New Roman" w:hAnsi="Times New Roman" w:cs="Times New Roman"/>
+          <w:sz w:val="28"/>
+          <w:szCs w:val="28"/>
+        </w:rPr>
+        <w:t>bộ</w:t>
+      </w:r>
+      <w:proofErr w:type="spellEnd"/>
+      <w:r>
+        <w:rPr>
+          <w:rFonts w:ascii="Times New Roman" w:hAnsi="Times New Roman" w:cs="Times New Roman"/>
+          <w:sz w:val="28"/>
+          <w:szCs w:val="28"/>
+        </w:rPr>
+        <w:t xml:space="preserve"> </w:t>
+      </w:r>
+      <w:proofErr w:type="spellStart"/>
+      <w:r>
+        <w:rPr>
+          <w:rFonts w:ascii="Times New Roman" w:hAnsi="Times New Roman" w:cs="Times New Roman"/>
+          <w:sz w:val="28"/>
+          <w:szCs w:val="28"/>
+        </w:rPr>
+        <w:t>dữ</w:t>
+      </w:r>
+      <w:proofErr w:type="spellEnd"/>
+      <w:r>
+        <w:rPr>
+          <w:rFonts w:ascii="Times New Roman" w:hAnsi="Times New Roman" w:cs="Times New Roman"/>
+          <w:sz w:val="28"/>
+          <w:szCs w:val="28"/>
+        </w:rPr>
+        <w:t xml:space="preserve"> </w:t>
+      </w:r>
+      <w:proofErr w:type="spellStart"/>
+      <w:r>
+        <w:rPr>
+          <w:rFonts w:ascii="Times New Roman" w:hAnsi="Times New Roman" w:cs="Times New Roman"/>
+          <w:sz w:val="28"/>
+          <w:szCs w:val="28"/>
+        </w:rPr>
+        <w:t>liệu</w:t>
+      </w:r>
+      <w:proofErr w:type="spellEnd"/>
+      <w:r>
+        <w:rPr>
+          <w:rFonts w:ascii="Times New Roman" w:hAnsi="Times New Roman" w:cs="Times New Roman"/>
+          <w:sz w:val="28"/>
+          <w:szCs w:val="28"/>
+        </w:rPr>
+        <w:t xml:space="preserve"> </w:t>
+      </w:r>
+      <w:proofErr w:type="spellStart"/>
+      <w:r>
+        <w:rPr>
+          <w:rFonts w:ascii="Times New Roman" w:hAnsi="Times New Roman" w:cs="Times New Roman"/>
+          <w:sz w:val="28"/>
+          <w:szCs w:val="28"/>
+        </w:rPr>
+        <w:t>với</w:t>
+      </w:r>
+      <w:proofErr w:type="spellEnd"/>
+      <w:r>
+        <w:rPr>
+          <w:rFonts w:ascii="Times New Roman" w:hAnsi="Times New Roman" w:cs="Times New Roman"/>
+          <w:sz w:val="28"/>
+          <w:szCs w:val="28"/>
+        </w:rPr>
+        <w:t xml:space="preserve"> </w:t>
+      </w:r>
+      <w:proofErr w:type="gramStart"/>
+      <w:r>
+        <w:rPr>
+          <w:rFonts w:ascii="Times New Roman" w:hAnsi="Times New Roman" w:cs="Times New Roman"/>
+          <w:sz w:val="28"/>
+          <w:szCs w:val="28"/>
+        </w:rPr>
+        <w:t>remote</w:t>
+      </w:r>
+      <w:proofErr w:type="gramEnd"/>
+    </w:p>
+    <w:p>
+      <w:pPr>
+        <w:pStyle w:val="ListParagraph"/>
+        <w:ind w:left="1080"/>
+        <w:rPr>
+          <w:rFonts w:ascii="Times New Roman" w:hAnsi="Times New Roman" w:cs="Times New Roman"/>
+          <w:sz w:val="28"/>
+          <w:szCs w:val="28"/>
+        </w:rPr>
+      </w:pPr>
     </w:p>
     <w:p>
       <w:pPr>
@@ -4099,6 +4536,118 @@
     </w:lvl>
   </w:abstractNum>
   <w:abstractNum w:abstractNumId="1" w15:restartNumberingAfterBreak="0">
+    <w:nsid w:val="3F2B245B"/>
+    <w:multiLevelType w:val="hybridMultilevel"/>
+    <w:tmpl w:val="3940B6E2"/>
+    <w:lvl w:ilvl="0" w:tplc="54C8DD7A">
+      <w:numFmt w:val="bullet"/>
+      <w:lvlText w:val="-"/>
+      <w:lvlJc w:val="left"/>
+      <w:pPr>
+        <w:ind w:left="1080" w:hanging="360"/>
+      </w:pPr>
+      <w:rPr>
+        <w:rFonts w:ascii="Times New Roman" w:eastAsiaTheme="minorHAnsi" w:hAnsi="Times New Roman" w:cs="Times New Roman" w:hint="default"/>
+      </w:rPr>
+    </w:lvl>
+    <w:lvl w:ilvl="1" w:tplc="04090003" w:tentative="1">
+      <w:start w:val="1"/>
+      <w:numFmt w:val="bullet"/>
+      <w:lvlText w:val="o"/>
+      <w:lvlJc w:val="left"/>
+      <w:pPr>
+        <w:ind w:left="1800" w:hanging="360"/>
+      </w:pPr>
+      <w:rPr>
+        <w:rFonts w:ascii="Courier New" w:hAnsi="Courier New" w:cs="Courier New" w:hint="default"/>
+      </w:rPr>
+    </w:lvl>
+    <w:lvl w:ilvl="2" w:tplc="04090005" w:tentative="1">
+      <w:start w:val="1"/>
+      <w:numFmt w:val="bullet"/>
+      <w:lvlText w:val=""/>
+      <w:lvlJc w:val="left"/>
+      <w:pPr>
+        <w:ind w:left="2520" w:hanging="360"/>
+      </w:pPr>
+      <w:rPr>
+        <w:rFonts w:ascii="Wingdings" w:hAnsi="Wingdings" w:hint="default"/>
+      </w:rPr>
+    </w:lvl>
+    <w:lvl w:ilvl="3" w:tplc="04090001" w:tentative="1">
+      <w:start w:val="1"/>
+      <w:numFmt w:val="bullet"/>
+      <w:lvlText w:val=""/>
+      <w:lvlJc w:val="left"/>
+      <w:pPr>
+        <w:ind w:left="3240" w:hanging="360"/>
+      </w:pPr>
+      <w:rPr>
+        <w:rFonts w:ascii="Symbol" w:hAnsi="Symbol" w:hint="default"/>
+      </w:rPr>
+    </w:lvl>
+    <w:lvl w:ilvl="4" w:tplc="04090003" w:tentative="1">
+      <w:start w:val="1"/>
+      <w:numFmt w:val="bullet"/>
+      <w:lvlText w:val="o"/>
+      <w:lvlJc w:val="left"/>
+      <w:pPr>
+        <w:ind w:left="3960" w:hanging="360"/>
+      </w:pPr>
+      <w:rPr>
+        <w:rFonts w:ascii="Courier New" w:hAnsi="Courier New" w:cs="Courier New" w:hint="default"/>
+      </w:rPr>
+    </w:lvl>
+    <w:lvl w:ilvl="5" w:tplc="04090005" w:tentative="1">
+      <w:start w:val="1"/>
+      <w:numFmt w:val="bullet"/>
+      <w:lvlText w:val=""/>
+      <w:lvlJc w:val="left"/>
+      <w:pPr>
+        <w:ind w:left="4680" w:hanging="360"/>
+      </w:pPr>
+      <w:rPr>
+        <w:rFonts w:ascii="Wingdings" w:hAnsi="Wingdings" w:hint="default"/>
+      </w:rPr>
+    </w:lvl>
+    <w:lvl w:ilvl="6" w:tplc="04090001" w:tentative="1">
+      <w:start w:val="1"/>
+      <w:numFmt w:val="bullet"/>
+      <w:lvlText w:val=""/>
+      <w:lvlJc w:val="left"/>
+      <w:pPr>
+        <w:ind w:left="5400" w:hanging="360"/>
+      </w:pPr>
+      <w:rPr>
+        <w:rFonts w:ascii="Symbol" w:hAnsi="Symbol" w:hint="default"/>
+      </w:rPr>
+    </w:lvl>
+    <w:lvl w:ilvl="7" w:tplc="04090003" w:tentative="1">
+      <w:start w:val="1"/>
+      <w:numFmt w:val="bullet"/>
+      <w:lvlText w:val="o"/>
+      <w:lvlJc w:val="left"/>
+      <w:pPr>
+        <w:ind w:left="6120" w:hanging="360"/>
+      </w:pPr>
+      <w:rPr>
+        <w:rFonts w:ascii="Courier New" w:hAnsi="Courier New" w:cs="Courier New" w:hint="default"/>
+      </w:rPr>
+    </w:lvl>
+    <w:lvl w:ilvl="8" w:tplc="04090005" w:tentative="1">
+      <w:start w:val="1"/>
+      <w:numFmt w:val="bullet"/>
+      <w:lvlText w:val=""/>
+      <w:lvlJc w:val="left"/>
+      <w:pPr>
+        <w:ind w:left="6840" w:hanging="360"/>
+      </w:pPr>
+      <w:rPr>
+        <w:rFonts w:ascii="Wingdings" w:hAnsi="Wingdings" w:hint="default"/>
+      </w:rPr>
+    </w:lvl>
+  </w:abstractNum>
+  <w:abstractNum w:abstractNumId="2" w15:restartNumberingAfterBreak="0">
     <w:nsid w:val="7D7970EB"/>
     <w:multiLevelType w:val="hybridMultilevel"/>
     <w:tmpl w:val="F83EF5DC"/>
@@ -4188,10 +4737,13 @@
     </w:lvl>
   </w:abstractNum>
   <w:num w:numId="1" w16cid:durableId="1494180743">
-    <w:abstractNumId w:val="1"/>
+    <w:abstractNumId w:val="2"/>
   </w:num>
   <w:num w:numId="2" w16cid:durableId="702436939">
     <w:abstractNumId w:val="0"/>
+  </w:num>
+  <w:num w:numId="3" w16cid:durableId="516820236">
+    <w:abstractNumId w:val="1"/>
   </w:num>
 </w:numbering>
 </file>

</xml_diff>